<commit_message>
Sass added up to date
</commit_message>
<xml_diff>
--- a/lecture 1/lecture1.docx
+++ b/lecture 1/lecture1.docx
@@ -107,15 +107,7 @@
           <w:sz w:val="18"/>
           <w:szCs w:val="18"/>
         </w:rPr>
-        <w:t>git pus</w:t>
-      </w:r>
-      <w:r>
-        <w:rPr>
-          <w:rFonts w:ascii="Lucida Console" w:hAnsi="Lucida Console" w:cs="Lucida Console"/>
-          <w:sz w:val="18"/>
-          <w:szCs w:val="18"/>
-        </w:rPr>
-        <w:t>h --set-upstream origin feature . ta copy dòng này paste và chạy như bình thường.</w:t>
+        <w:t>git push --set-upstream origin feature . ta copy dòng này paste và chạy như bình thường.</w:t>
       </w:r>
     </w:p>
     <w:p>
@@ -621,7 +613,6 @@
           <w:szCs w:val="24"/>
         </w:rPr>
       </w:pPr>
-      <w:bookmarkStart w:id="0" w:name="_GoBack"/>
       <w:r>
         <w:rPr>
           <w:noProof/>
@@ -662,7 +653,6 @@
           </wp:inline>
         </w:drawing>
       </w:r>
-      <w:bookmarkEnd w:id="0"/>
     </w:p>
     <w:p>
       <w:pPr>
@@ -1154,8 +1144,8 @@
         </w:rPr>
         <w:drawing>
           <wp:inline distT="0" distB="0" distL="0" distR="0" wp14:anchorId="69A2D6A3" wp14:editId="7218FB52">
-            <wp:extent cx="5943600" cy="899795"/>
-            <wp:effectExtent l="0" t="0" r="0" b="0"/>
+            <wp:extent cx="4733925" cy="716664"/>
+            <wp:effectExtent l="0" t="0" r="0" b="7620"/>
             <wp:docPr id="5" name="Picture 5"/>
             <wp:cNvGraphicFramePr>
               <a:graphicFrameLocks xmlns:a="http://schemas.openxmlformats.org/drawingml/2006/main" noChangeAspect="1"/>
@@ -1176,7 +1166,7 @@
                   <pic:spPr>
                     <a:xfrm>
                       <a:off x="0" y="0"/>
-                      <a:ext cx="5943600" cy="899795"/>
+                      <a:ext cx="4799031" cy="726520"/>
                     </a:xfrm>
                     <a:prstGeom prst="rect">
                       <a:avLst/>
@@ -1188,6 +1178,633 @@
           </wp:inline>
         </w:drawing>
       </w:r>
+    </w:p>
+    <w:p>
+      <w:pPr>
+        <w:pStyle w:val="ListParagraph"/>
+        <w:numPr>
+          <w:ilvl w:val="0"/>
+          <w:numId w:val="1"/>
+        </w:numPr>
+        <w:autoSpaceDE w:val="0"/>
+        <w:autoSpaceDN w:val="0"/>
+        <w:adjustRightInd w:val="0"/>
+        <w:spacing w:after="0" w:line="240" w:lineRule="auto"/>
+        <w:rPr>
+          <w:rFonts w:ascii="Calibri" w:hAnsi="Calibri" w:cs="Calibri"/>
+          <w:sz w:val="24"/>
+          <w:szCs w:val="24"/>
+        </w:rPr>
+      </w:pPr>
+      <w:r>
+        <w:rPr>
+          <w:rFonts w:ascii="Calibri" w:hAnsi="Calibri" w:cs="Calibri"/>
+          <w:sz w:val="24"/>
+          <w:szCs w:val="24"/>
+        </w:rPr>
+        <w:t>@media</w:t>
+      </w:r>
+    </w:p>
+    <w:p>
+      <w:pPr>
+        <w:pStyle w:val="ListParagraph"/>
+        <w:autoSpaceDE w:val="0"/>
+        <w:autoSpaceDN w:val="0"/>
+        <w:adjustRightInd w:val="0"/>
+        <w:spacing w:after="0" w:line="240" w:lineRule="auto"/>
+        <w:rPr>
+          <w:rFonts w:ascii="Calibri" w:hAnsi="Calibri" w:cs="Calibri"/>
+          <w:sz w:val="24"/>
+          <w:szCs w:val="24"/>
+        </w:rPr>
+      </w:pPr>
+      <w:r>
+        <w:rPr>
+          <w:rFonts w:ascii="Calibri" w:hAnsi="Calibri" w:cs="Calibri"/>
+          <w:sz w:val="24"/>
+          <w:szCs w:val="24"/>
+        </w:rPr>
+        <w:t>Được sử dụng để hiển thị nội dung phù hợp theo màn hình</w:t>
+      </w:r>
+    </w:p>
+    <w:p>
+      <w:pPr>
+        <w:pStyle w:val="ListParagraph"/>
+        <w:autoSpaceDE w:val="0"/>
+        <w:autoSpaceDN w:val="0"/>
+        <w:adjustRightInd w:val="0"/>
+        <w:spacing w:after="0" w:line="240" w:lineRule="auto"/>
+        <w:rPr>
+          <w:rFonts w:ascii="Calibri" w:hAnsi="Calibri" w:cs="Calibri"/>
+          <w:sz w:val="24"/>
+          <w:szCs w:val="24"/>
+        </w:rPr>
+      </w:pPr>
+      <w:r>
+        <w:rPr>
+          <w:rFonts w:ascii="Calibri" w:hAnsi="Calibri" w:cs="Calibri"/>
+          <w:sz w:val="24"/>
+          <w:szCs w:val="24"/>
+        </w:rPr>
+        <w:t>Syntax:</w:t>
+      </w:r>
+    </w:p>
+    <w:p>
+      <w:pPr>
+        <w:pStyle w:val="ListParagraph"/>
+        <w:autoSpaceDE w:val="0"/>
+        <w:autoSpaceDN w:val="0"/>
+        <w:adjustRightInd w:val="0"/>
+        <w:spacing w:after="0" w:line="240" w:lineRule="auto"/>
+        <w:rPr>
+          <w:rFonts w:ascii="Calibri" w:hAnsi="Calibri" w:cs="Calibri"/>
+          <w:sz w:val="24"/>
+          <w:szCs w:val="24"/>
+        </w:rPr>
+      </w:pPr>
+      <w:r>
+        <w:rPr>
+          <w:rFonts w:ascii="Calibri" w:hAnsi="Calibri" w:cs="Calibri"/>
+          <w:sz w:val="24"/>
+          <w:szCs w:val="24"/>
+        </w:rPr>
+        <w:t>@media (max-width: 600){</w:t>
+      </w:r>
+    </w:p>
+    <w:p>
+      <w:pPr>
+        <w:pStyle w:val="ListParagraph"/>
+        <w:autoSpaceDE w:val="0"/>
+        <w:autoSpaceDN w:val="0"/>
+        <w:adjustRightInd w:val="0"/>
+        <w:spacing w:after="0" w:line="240" w:lineRule="auto"/>
+        <w:rPr>
+          <w:rFonts w:ascii="Calibri" w:hAnsi="Calibri" w:cs="Calibri"/>
+          <w:sz w:val="24"/>
+          <w:szCs w:val="24"/>
+        </w:rPr>
+      </w:pPr>
+      <w:r>
+        <w:rPr>
+          <w:rFonts w:ascii="Calibri" w:hAnsi="Calibri" w:cs="Calibri"/>
+          <w:sz w:val="24"/>
+          <w:szCs w:val="24"/>
+        </w:rPr>
+        <w:tab/>
+        <w:t>Body{</w:t>
+      </w:r>
+    </w:p>
+    <w:p>
+      <w:pPr>
+        <w:pStyle w:val="ListParagraph"/>
+        <w:autoSpaceDE w:val="0"/>
+        <w:autoSpaceDN w:val="0"/>
+        <w:adjustRightInd w:val="0"/>
+        <w:spacing w:after="0" w:line="240" w:lineRule="auto"/>
+        <w:rPr>
+          <w:rFonts w:ascii="Calibri" w:hAnsi="Calibri" w:cs="Calibri"/>
+          <w:sz w:val="24"/>
+          <w:szCs w:val="24"/>
+        </w:rPr>
+      </w:pPr>
+      <w:r>
+        <w:rPr>
+          <w:rFonts w:ascii="Calibri" w:hAnsi="Calibri" w:cs="Calibri"/>
+          <w:sz w:val="24"/>
+          <w:szCs w:val="24"/>
+        </w:rPr>
+        <w:tab/>
+      </w:r>
+      <w:r>
+        <w:rPr>
+          <w:rFonts w:ascii="Calibri" w:hAnsi="Calibri" w:cs="Calibri"/>
+          <w:sz w:val="24"/>
+          <w:szCs w:val="24"/>
+        </w:rPr>
+        <w:tab/>
+        <w:t>Background:red;</w:t>
+      </w:r>
+    </w:p>
+    <w:p>
+      <w:pPr>
+        <w:pStyle w:val="ListParagraph"/>
+        <w:autoSpaceDE w:val="0"/>
+        <w:autoSpaceDN w:val="0"/>
+        <w:adjustRightInd w:val="0"/>
+        <w:spacing w:after="0" w:line="240" w:lineRule="auto"/>
+        <w:rPr>
+          <w:rFonts w:ascii="Calibri" w:hAnsi="Calibri" w:cs="Calibri"/>
+          <w:sz w:val="24"/>
+          <w:szCs w:val="24"/>
+        </w:rPr>
+      </w:pPr>
+      <w:r>
+        <w:rPr>
+          <w:rFonts w:ascii="Calibri" w:hAnsi="Calibri" w:cs="Calibri"/>
+          <w:sz w:val="24"/>
+          <w:szCs w:val="24"/>
+        </w:rPr>
+        <w:t xml:space="preserve">              }</w:t>
+      </w:r>
+    </w:p>
+    <w:p>
+      <w:pPr>
+        <w:pStyle w:val="ListParagraph"/>
+        <w:autoSpaceDE w:val="0"/>
+        <w:autoSpaceDN w:val="0"/>
+        <w:adjustRightInd w:val="0"/>
+        <w:spacing w:after="0" w:line="240" w:lineRule="auto"/>
+        <w:rPr>
+          <w:rFonts w:ascii="Calibri" w:hAnsi="Calibri" w:cs="Calibri"/>
+          <w:sz w:val="24"/>
+          <w:szCs w:val="24"/>
+        </w:rPr>
+      </w:pPr>
+      <w:r>
+        <w:rPr>
+          <w:rFonts w:ascii="Calibri" w:hAnsi="Calibri" w:cs="Calibri"/>
+          <w:sz w:val="24"/>
+          <w:szCs w:val="24"/>
+        </w:rPr>
+        <w:t>}</w:t>
+      </w:r>
+    </w:p>
+    <w:p>
+      <w:pPr>
+        <w:pStyle w:val="ListParagraph"/>
+        <w:numPr>
+          <w:ilvl w:val="0"/>
+          <w:numId w:val="1"/>
+        </w:numPr>
+        <w:autoSpaceDE w:val="0"/>
+        <w:autoSpaceDN w:val="0"/>
+        <w:adjustRightInd w:val="0"/>
+        <w:spacing w:after="0" w:line="240" w:lineRule="auto"/>
+        <w:rPr>
+          <w:rFonts w:ascii="Calibri" w:hAnsi="Calibri" w:cs="Calibri"/>
+          <w:sz w:val="24"/>
+          <w:szCs w:val="24"/>
+        </w:rPr>
+      </w:pPr>
+      <w:r>
+        <w:rPr>
+          <w:rFonts w:ascii="Calibri" w:hAnsi="Calibri" w:cs="Calibri"/>
+          <w:sz w:val="24"/>
+          <w:szCs w:val="24"/>
+        </w:rPr>
+        <w:t xml:space="preserve">Fexbox </w:t>
+      </w:r>
+    </w:p>
+    <w:p>
+      <w:pPr>
+        <w:pStyle w:val="ListParagraph"/>
+        <w:autoSpaceDE w:val="0"/>
+        <w:autoSpaceDN w:val="0"/>
+        <w:adjustRightInd w:val="0"/>
+        <w:spacing w:after="0" w:line="240" w:lineRule="auto"/>
+        <w:rPr>
+          <w:rFonts w:ascii="Calibri" w:hAnsi="Calibri" w:cs="Calibri"/>
+          <w:sz w:val="24"/>
+          <w:szCs w:val="24"/>
+        </w:rPr>
+      </w:pPr>
+      <w:r>
+        <w:rPr>
+          <w:rFonts w:ascii="Calibri" w:hAnsi="Calibri" w:cs="Calibri"/>
+          <w:sz w:val="24"/>
+          <w:szCs w:val="24"/>
+        </w:rPr>
+        <w:t>Sử dụng: display: flex;</w:t>
+      </w:r>
+    </w:p>
+    <w:p>
+      <w:pPr>
+        <w:pStyle w:val="ListParagraph"/>
+        <w:autoSpaceDE w:val="0"/>
+        <w:autoSpaceDN w:val="0"/>
+        <w:adjustRightInd w:val="0"/>
+        <w:spacing w:after="0" w:line="240" w:lineRule="auto"/>
+        <w:rPr>
+          <w:rFonts w:ascii="Calibri" w:hAnsi="Calibri" w:cs="Calibri"/>
+          <w:sz w:val="24"/>
+          <w:szCs w:val="24"/>
+        </w:rPr>
+      </w:pPr>
+      <w:r>
+        <w:rPr>
+          <w:rFonts w:ascii="Calibri" w:hAnsi="Calibri" w:cs="Calibri"/>
+          <w:sz w:val="24"/>
+          <w:szCs w:val="24"/>
+        </w:rPr>
+        <w:tab/>
+        <w:t>Flex-wrap:wrap;</w:t>
+      </w:r>
+    </w:p>
+    <w:p>
+      <w:pPr>
+        <w:pStyle w:val="ListParagraph"/>
+        <w:autoSpaceDE w:val="0"/>
+        <w:autoSpaceDN w:val="0"/>
+        <w:adjustRightInd w:val="0"/>
+        <w:spacing w:after="0" w:line="240" w:lineRule="auto"/>
+        <w:rPr>
+          <w:rFonts w:ascii="Calibri" w:hAnsi="Calibri" w:cs="Calibri"/>
+          <w:sz w:val="24"/>
+          <w:szCs w:val="24"/>
+        </w:rPr>
+      </w:pPr>
+      <w:r>
+        <w:rPr>
+          <w:noProof/>
+        </w:rPr>
+        <w:lastRenderedPageBreak/>
+        <w:drawing>
+          <wp:inline distT="0" distB="0" distL="0" distR="0" wp14:anchorId="19C6AB1C" wp14:editId="32A4FD93">
+            <wp:extent cx="5943600" cy="5158105"/>
+            <wp:effectExtent l="0" t="0" r="0" b="4445"/>
+            <wp:docPr id="6" name="Picture 6"/>
+            <wp:cNvGraphicFramePr>
+              <a:graphicFrameLocks xmlns:a="http://schemas.openxmlformats.org/drawingml/2006/main" noChangeAspect="1"/>
+            </wp:cNvGraphicFramePr>
+            <a:graphic xmlns:a="http://schemas.openxmlformats.org/drawingml/2006/main">
+              <a:graphicData uri="http://schemas.openxmlformats.org/drawingml/2006/picture">
+                <pic:pic xmlns:pic="http://schemas.openxmlformats.org/drawingml/2006/picture">
+                  <pic:nvPicPr>
+                    <pic:cNvPr id="1" name=""/>
+                    <pic:cNvPicPr/>
+                  </pic:nvPicPr>
+                  <pic:blipFill>
+                    <a:blip r:embed="rId10"/>
+                    <a:stretch>
+                      <a:fillRect/>
+                    </a:stretch>
+                  </pic:blipFill>
+                  <pic:spPr>
+                    <a:xfrm>
+                      <a:off x="0" y="0"/>
+                      <a:ext cx="5943600" cy="5158105"/>
+                    </a:xfrm>
+                    <a:prstGeom prst="rect">
+                      <a:avLst/>
+                    </a:prstGeom>
+                  </pic:spPr>
+                </pic:pic>
+              </a:graphicData>
+            </a:graphic>
+          </wp:inline>
+        </w:drawing>
+      </w:r>
+    </w:p>
+    <w:p>
+      <w:pPr>
+        <w:pStyle w:val="ListParagraph"/>
+        <w:numPr>
+          <w:ilvl w:val="0"/>
+          <w:numId w:val="1"/>
+        </w:numPr>
+        <w:autoSpaceDE w:val="0"/>
+        <w:autoSpaceDN w:val="0"/>
+        <w:adjustRightInd w:val="0"/>
+        <w:spacing w:after="0" w:line="240" w:lineRule="auto"/>
+        <w:rPr>
+          <w:rFonts w:ascii="Calibri" w:hAnsi="Calibri" w:cs="Calibri"/>
+          <w:sz w:val="24"/>
+          <w:szCs w:val="24"/>
+        </w:rPr>
+      </w:pPr>
+      <w:r>
+        <w:rPr>
+          <w:rFonts w:ascii="Calibri" w:hAnsi="Calibri" w:cs="Calibri"/>
+          <w:sz w:val="24"/>
+          <w:szCs w:val="24"/>
+        </w:rPr>
+        <w:t>G</w:t>
+      </w:r>
+      <w:r>
+        <w:rPr>
+          <w:rFonts w:ascii="Calibri" w:hAnsi="Calibri" w:cs="Calibri"/>
+          <w:sz w:val="24"/>
+          <w:szCs w:val="24"/>
+        </w:rPr>
+        <w:t>rid</w:t>
+      </w:r>
+    </w:p>
+    <w:p>
+      <w:pPr>
+        <w:pStyle w:val="ListParagraph"/>
+        <w:autoSpaceDE w:val="0"/>
+        <w:autoSpaceDN w:val="0"/>
+        <w:adjustRightInd w:val="0"/>
+        <w:spacing w:after="0" w:line="240" w:lineRule="auto"/>
+        <w:rPr>
+          <w:rFonts w:ascii="Calibri" w:hAnsi="Calibri" w:cs="Calibri"/>
+          <w:sz w:val="24"/>
+          <w:szCs w:val="24"/>
+        </w:rPr>
+      </w:pPr>
+      <w:r>
+        <w:rPr>
+          <w:noProof/>
+        </w:rPr>
+        <w:lastRenderedPageBreak/>
+        <w:drawing>
+          <wp:inline distT="0" distB="0" distL="0" distR="0" wp14:anchorId="28604A05" wp14:editId="51CF03D6">
+            <wp:extent cx="5943600" cy="3312160"/>
+            <wp:effectExtent l="0" t="0" r="0" b="2540"/>
+            <wp:docPr id="7" name="Picture 7"/>
+            <wp:cNvGraphicFramePr>
+              <a:graphicFrameLocks xmlns:a="http://schemas.openxmlformats.org/drawingml/2006/main" noChangeAspect="1"/>
+            </wp:cNvGraphicFramePr>
+            <a:graphic xmlns:a="http://schemas.openxmlformats.org/drawingml/2006/main">
+              <a:graphicData uri="http://schemas.openxmlformats.org/drawingml/2006/picture">
+                <pic:pic xmlns:pic="http://schemas.openxmlformats.org/drawingml/2006/picture">
+                  <pic:nvPicPr>
+                    <pic:cNvPr id="1" name=""/>
+                    <pic:cNvPicPr/>
+                  </pic:nvPicPr>
+                  <pic:blipFill>
+                    <a:blip r:embed="rId11"/>
+                    <a:stretch>
+                      <a:fillRect/>
+                    </a:stretch>
+                  </pic:blipFill>
+                  <pic:spPr>
+                    <a:xfrm>
+                      <a:off x="0" y="0"/>
+                      <a:ext cx="5943600" cy="3312160"/>
+                    </a:xfrm>
+                    <a:prstGeom prst="rect">
+                      <a:avLst/>
+                    </a:prstGeom>
+                  </pic:spPr>
+                </pic:pic>
+              </a:graphicData>
+            </a:graphic>
+          </wp:inline>
+        </w:drawing>
+      </w:r>
+    </w:p>
+    <w:p>
+      <w:pPr>
+        <w:pStyle w:val="ListParagraph"/>
+        <w:autoSpaceDE w:val="0"/>
+        <w:autoSpaceDN w:val="0"/>
+        <w:adjustRightInd w:val="0"/>
+        <w:spacing w:after="0" w:line="240" w:lineRule="auto"/>
+        <w:rPr>
+          <w:rFonts w:ascii="Calibri" w:hAnsi="Calibri" w:cs="Calibri"/>
+          <w:sz w:val="24"/>
+          <w:szCs w:val="24"/>
+        </w:rPr>
+      </w:pPr>
+      <w:r>
+        <w:rPr>
+          <w:rFonts w:ascii="Calibri" w:hAnsi="Calibri" w:cs="Calibri"/>
+          <w:sz w:val="24"/>
+          <w:szCs w:val="24"/>
+        </w:rPr>
+        <w:t>Cũng dùng để phân chia bố cục như flexbox;</w:t>
+      </w:r>
+    </w:p>
+    <w:p>
+      <w:pPr>
+        <w:pStyle w:val="ListParagraph"/>
+        <w:numPr>
+          <w:ilvl w:val="0"/>
+          <w:numId w:val="1"/>
+        </w:numPr>
+        <w:autoSpaceDE w:val="0"/>
+        <w:autoSpaceDN w:val="0"/>
+        <w:adjustRightInd w:val="0"/>
+        <w:spacing w:after="0" w:line="240" w:lineRule="auto"/>
+        <w:rPr>
+          <w:rFonts w:ascii="Calibri" w:hAnsi="Calibri" w:cs="Calibri"/>
+          <w:sz w:val="24"/>
+          <w:szCs w:val="24"/>
+        </w:rPr>
+      </w:pPr>
+      <w:r>
+        <w:rPr>
+          <w:rFonts w:ascii="Calibri" w:hAnsi="Calibri" w:cs="Calibri"/>
+          <w:sz w:val="24"/>
+          <w:szCs w:val="24"/>
+        </w:rPr>
+        <w:t>Sass</w:t>
+      </w:r>
+    </w:p>
+    <w:p>
+      <w:pPr>
+        <w:pStyle w:val="ListParagraph"/>
+        <w:autoSpaceDE w:val="0"/>
+        <w:autoSpaceDN w:val="0"/>
+        <w:adjustRightInd w:val="0"/>
+        <w:spacing w:after="0" w:line="240" w:lineRule="auto"/>
+        <w:rPr>
+          <w:rFonts w:ascii="Calibri" w:hAnsi="Calibri" w:cs="Calibri"/>
+          <w:sz w:val="24"/>
+          <w:szCs w:val="24"/>
+        </w:rPr>
+      </w:pPr>
+      <w:r>
+        <w:rPr>
+          <w:rFonts w:ascii="Calibri" w:hAnsi="Calibri" w:cs="Calibri"/>
+          <w:sz w:val="24"/>
+          <w:szCs w:val="24"/>
+        </w:rPr>
+        <w:t>W3school</w:t>
+      </w:r>
+    </w:p>
+    <w:p>
+      <w:pPr>
+        <w:pStyle w:val="ListParagraph"/>
+        <w:autoSpaceDE w:val="0"/>
+        <w:autoSpaceDN w:val="0"/>
+        <w:adjustRightInd w:val="0"/>
+        <w:spacing w:after="0" w:line="240" w:lineRule="auto"/>
+      </w:pPr>
+      <w:r>
+        <w:rPr>
+          <w:rFonts w:ascii="Calibri" w:hAnsi="Calibri" w:cs="Calibri"/>
+          <w:sz w:val="24"/>
+          <w:szCs w:val="24"/>
+        </w:rPr>
+        <w:t xml:space="preserve">Link install: </w:t>
+      </w:r>
+      <w:hyperlink r:id="rId12" w:history="1">
+        <w:r>
+          <w:rPr>
+            <w:rStyle w:val="Hyperlink"/>
+          </w:rPr>
+          <w:t>https://sass-lang.com/install</w:t>
+        </w:r>
+      </w:hyperlink>
+    </w:p>
+    <w:p>
+      <w:pPr>
+        <w:pStyle w:val="ListParagraph"/>
+        <w:autoSpaceDE w:val="0"/>
+        <w:autoSpaceDN w:val="0"/>
+        <w:adjustRightInd w:val="0"/>
+        <w:spacing w:after="0" w:line="240" w:lineRule="auto"/>
+      </w:pPr>
+      <w:r>
+        <w:t xml:space="preserve">Cách cài đặt: </w:t>
+      </w:r>
+      <w:r>
+        <w:rPr>
+          <w:noProof/>
+        </w:rPr>
+        <w:drawing>
+          <wp:inline distT="0" distB="0" distL="0" distR="0" wp14:anchorId="62BCE380" wp14:editId="51AA5244">
+            <wp:extent cx="5943600" cy="863600"/>
+            <wp:effectExtent l="0" t="0" r="0" b="0"/>
+            <wp:docPr id="8" name="Picture 8"/>
+            <wp:cNvGraphicFramePr>
+              <a:graphicFrameLocks xmlns:a="http://schemas.openxmlformats.org/drawingml/2006/main" noChangeAspect="1"/>
+            </wp:cNvGraphicFramePr>
+            <a:graphic xmlns:a="http://schemas.openxmlformats.org/drawingml/2006/main">
+              <a:graphicData uri="http://schemas.openxmlformats.org/drawingml/2006/picture">
+                <pic:pic xmlns:pic="http://schemas.openxmlformats.org/drawingml/2006/picture">
+                  <pic:nvPicPr>
+                    <pic:cNvPr id="1" name=""/>
+                    <pic:cNvPicPr/>
+                  </pic:nvPicPr>
+                  <pic:blipFill>
+                    <a:blip r:embed="rId13"/>
+                    <a:stretch>
+                      <a:fillRect/>
+                    </a:stretch>
+                  </pic:blipFill>
+                  <pic:spPr>
+                    <a:xfrm>
+                      <a:off x="0" y="0"/>
+                      <a:ext cx="5943600" cy="863600"/>
+                    </a:xfrm>
+                    <a:prstGeom prst="rect">
+                      <a:avLst/>
+                    </a:prstGeom>
+                  </pic:spPr>
+                </pic:pic>
+              </a:graphicData>
+            </a:graphic>
+          </wp:inline>
+        </w:drawing>
+      </w:r>
+    </w:p>
+    <w:p>
+      <w:pPr>
+        <w:pStyle w:val="ListParagraph"/>
+        <w:autoSpaceDE w:val="0"/>
+        <w:autoSpaceDN w:val="0"/>
+        <w:adjustRightInd w:val="0"/>
+        <w:spacing w:after="0" w:line="240" w:lineRule="auto"/>
+      </w:pPr>
+      <w:r>
+        <w:t>Vào file git hub kia và tải về sử dụng, sau đó ấn thêm vào path để xem hướng dẫn sử dụng.</w:t>
+      </w:r>
+    </w:p>
+    <w:p>
+      <w:pPr>
+        <w:pStyle w:val="ListParagraph"/>
+        <w:autoSpaceDE w:val="0"/>
+        <w:autoSpaceDN w:val="0"/>
+        <w:adjustRightInd w:val="0"/>
+        <w:spacing w:after="0" w:line="240" w:lineRule="auto"/>
+        <w:rPr>
+          <w:rFonts w:ascii="Calibri" w:hAnsi="Calibri" w:cs="Calibri"/>
+          <w:sz w:val="24"/>
+          <w:szCs w:val="24"/>
+        </w:rPr>
+      </w:pPr>
+      <w:r>
+        <w:t>Tại cái path kia  thì click vào computer -&gt; property -&gt;path -&gt; edit -&gt; new -&gt; paste đường dẫn vừa tải về là xong</w:t>
+      </w:r>
+      <w:bookmarkStart w:id="0" w:name="_GoBack"/>
+      <w:bookmarkEnd w:id="0"/>
+    </w:p>
+    <w:p>
+      <w:pPr>
+        <w:pStyle w:val="ListParagraph"/>
+        <w:numPr>
+          <w:ilvl w:val="0"/>
+          <w:numId w:val="1"/>
+        </w:numPr>
+        <w:autoSpaceDE w:val="0"/>
+        <w:autoSpaceDN w:val="0"/>
+        <w:adjustRightInd w:val="0"/>
+        <w:spacing w:after="0" w:line="240" w:lineRule="auto"/>
+        <w:rPr>
+          <w:rFonts w:ascii="Calibri" w:hAnsi="Calibri" w:cs="Calibri"/>
+          <w:sz w:val="24"/>
+          <w:szCs w:val="24"/>
+        </w:rPr>
+      </w:pPr>
+      <w:r>
+        <w:rPr>
+          <w:rFonts w:ascii="Calibri" w:hAnsi="Calibri" w:cs="Calibri"/>
+          <w:sz w:val="24"/>
+          <w:szCs w:val="24"/>
+        </w:rPr>
+        <w:t>Nest</w:t>
+      </w:r>
+    </w:p>
+    <w:p>
+      <w:pPr>
+        <w:pStyle w:val="ListParagraph"/>
+        <w:numPr>
+          <w:ilvl w:val="0"/>
+          <w:numId w:val="1"/>
+        </w:numPr>
+        <w:autoSpaceDE w:val="0"/>
+        <w:autoSpaceDN w:val="0"/>
+        <w:adjustRightInd w:val="0"/>
+        <w:spacing w:after="0" w:line="240" w:lineRule="auto"/>
+        <w:rPr>
+          <w:rFonts w:ascii="Calibri" w:hAnsi="Calibri" w:cs="Calibri"/>
+          <w:sz w:val="24"/>
+          <w:szCs w:val="24"/>
+        </w:rPr>
+      </w:pPr>
     </w:p>
     <w:sectPr>
       <w:pgSz w:w="12240" w:h="15840"/>
@@ -1317,7 +1934,7 @@
   <w:abstractNum w:abstractNumId="1" w15:restartNumberingAfterBreak="0">
     <w:nsid w:val="33C6756A"/>
     <w:multiLevelType w:val="hybridMultilevel"/>
-    <w:tmpl w:val="58C287B4"/>
+    <w:tmpl w:val="8E9A4B10"/>
     <w:lvl w:ilvl="0" w:tplc="0409000F">
       <w:start w:val="1"/>
       <w:numFmt w:val="decimal"/>
@@ -2074,6 +2691,18 @@
       <w:contextualSpacing/>
     </w:pPr>
   </w:style>
+  <w:style w:type="character" w:styleId="Hyperlink">
+    <w:name w:val="Hyperlink"/>
+    <w:basedOn w:val="DefaultParagraphFont"/>
+    <w:uiPriority w:val="99"/>
+    <w:semiHidden/>
+    <w:unhideWhenUsed/>
+    <w:rsid w:val="005563A7"/>
+    <w:rPr>
+      <w:color w:val="0000FF"/>
+      <w:u w:val="single"/>
+    </w:rPr>
+  </w:style>
 </w:styles>
 </file>
 

</xml_diff>